<commit_message>
detailed note aesthetics settings page aesthetics improved reminder notification functionality
</commit_message>
<xml_diff>
--- a/kardia-android/MissionaryApp/Laura's thoughts on app improvement.docx
+++ b/kardia-android/MissionaryApp/Laura's thoughts on app improvement.docx
@@ -418,6 +418,18 @@
         </w:numPr>
       </w:pPr>
       <w:r>
+        <w:t>Remove gift period</w:t>
+      </w:r>
+    </w:p>
+    <w:p>
+      <w:pPr>
+        <w:pStyle w:val="ListParagraph"/>
+        <w:numPr>
+          <w:ilvl w:val="0"/>
+          <w:numId w:val="3"/>
+        </w:numPr>
+      </w:pPr>
+      <w:r>
         <w:t>Refresh</w:t>
       </w:r>
     </w:p>
@@ -430,60 +442,22 @@
         </w:numPr>
       </w:pPr>
       <w:r>
-        <w:t>Update reminder</w:t>
-      </w:r>
-    </w:p>
-    <w:p>
-      <w:pPr>
-        <w:pStyle w:val="ListParagraph"/>
-        <w:numPr>
-          <w:ilvl w:val="1"/>
-          <w:numId w:val="3"/>
-        </w:numPr>
-      </w:pPr>
-      <w:proofErr w:type="spellStart"/>
-      <w:r>
-        <w:t>Ssl</w:t>
-      </w:r>
-      <w:proofErr w:type="spellEnd"/>
-    </w:p>
-    <w:p>
-      <w:pPr>
-        <w:pStyle w:val="ListParagraph"/>
-        <w:numPr>
-          <w:ilvl w:val="1"/>
-          <w:numId w:val="3"/>
-        </w:numPr>
-      </w:pPr>
-      <w:r>
-        <w:t>Make more aesthetic</w:t>
-      </w:r>
-    </w:p>
-    <w:p>
-      <w:pPr>
-        <w:pStyle w:val="ListParagraph"/>
-        <w:numPr>
-          <w:ilvl w:val="0"/>
-          <w:numId w:val="3"/>
-        </w:numPr>
-      </w:pPr>
-      <w:r>
-        <w:t>Refresh</w:t>
-      </w:r>
-    </w:p>
-    <w:p>
-      <w:pPr>
-        <w:pStyle w:val="ListParagraph"/>
-        <w:numPr>
-          <w:ilvl w:val="0"/>
-          <w:numId w:val="3"/>
-        </w:numPr>
-      </w:pPr>
-      <w:r>
-        <w:t>Logout</w:t>
+        <w:t>Refresh current page</w:t>
       </w:r>
       <w:bookmarkStart w:id="0" w:name="_GoBack"/>
       <w:bookmarkEnd w:id="0"/>
+    </w:p>
+    <w:p>
+      <w:pPr>
+        <w:pStyle w:val="ListParagraph"/>
+        <w:numPr>
+          <w:ilvl w:val="0"/>
+          <w:numId w:val="3"/>
+        </w:numPr>
+      </w:pPr>
+      <w:r>
+        <w:t>Logout</w:t>
+      </w:r>
     </w:p>
     <w:p/>
     <w:sectPr>

</xml_diff>